<commit_message>
Ajuste - comentários no script do Quiz
</commit_message>
<xml_diff>
--- a/Documentação/Documentação Projeto Individual.docx
+++ b/Documentação/Documentação Projeto Individual.docx
@@ -1723,10 +1723,37 @@
           <w:sz w:val="28"/>
           <w:szCs w:val="28"/>
         </w:rPr>
-        <w:t xml:space="preserve">O Fenômeno Cultural e Econômico dos Air </w:t>
-      </w:r>
-      <w:proofErr w:type="spellStart"/>
-      <w:r>
+        <w:t>O Fenômeno Cultural e Econômico dos Air Jordans</w:t>
+      </w:r>
+    </w:p>
+    <w:p>
+      <w:pPr>
+        <w:ind w:left="0" w:firstLine="708"/>
+        <w:rPr>
+          <w:rFonts w:ascii="Times New Roman" w:hAnsi="Times New Roman" w:cs="Times New Roman"/>
+          <w:color w:val="auto"/>
+        </w:rPr>
+      </w:pPr>
+      <w:r>
+        <w:rPr>
+          <w:rFonts w:ascii="Times New Roman" w:hAnsi="Times New Roman" w:cs="Times New Roman"/>
+          <w:color w:val="auto"/>
+        </w:rPr>
+        <w:t>A linha Air Jordan continua a ser um fenômeno tanto cultural quanto econômico. Desde o lançamento do Air Jordan I em 1985, a linha cresceu em popularidade, com lançamentos anuais aguardados ansiosamente tanto por atletas quanto por colecionadores. Economicamente, a linha Air Jordan é uma das mais lucrativas da Nike, gerando receitas anuais significativas. Em 2020, por exemplo, a linha Jordan Brand gerou quase $3,6 bilhões em receitas para a Nike, demonstrando o poder duradouro dessa marca.</w:t>
+      </w:r>
+    </w:p>
+    <w:p>
+      <w:pPr>
+        <w:ind w:left="0" w:firstLine="708"/>
+        <w:rPr>
+          <w:rFonts w:ascii="Times New Roman" w:hAnsi="Times New Roman" w:cs="Times New Roman"/>
+          <w:color w:val="auto"/>
+        </w:rPr>
+      </w:pPr>
+    </w:p>
+    <w:p>
+      <w:pPr>
+        <w:ind w:left="0" w:firstLine="708"/>
         <w:rPr>
           <w:rFonts w:ascii="Times New Roman" w:hAnsi="Times New Roman" w:cs="Times New Roman"/>
           <w:b/>
@@ -1735,38 +1762,8 @@
           <w:sz w:val="28"/>
           <w:szCs w:val="28"/>
         </w:rPr>
-        <w:t>Jordans</w:t>
-      </w:r>
-      <w:proofErr w:type="spellEnd"/>
-    </w:p>
-    <w:p>
-      <w:pPr>
-        <w:ind w:left="0" w:firstLine="708"/>
-        <w:rPr>
-          <w:rFonts w:ascii="Times New Roman" w:hAnsi="Times New Roman" w:cs="Times New Roman"/>
-          <w:color w:val="auto"/>
-        </w:rPr>
-      </w:pPr>
-      <w:r>
-        <w:rPr>
-          <w:rFonts w:ascii="Times New Roman" w:hAnsi="Times New Roman" w:cs="Times New Roman"/>
-          <w:color w:val="auto"/>
-        </w:rPr>
-        <w:t>A linha Air Jordan continua a ser um fenômeno tanto cultural quanto econômico. Desde o lançamento do Air Jordan I em 1985, a linha cresceu em popularidade, com lançamentos anuais aguardados ansiosamente tanto por atletas quanto por colecionadores. Economicamente, a linha Air Jordan é uma das mais lucrativas da Nike, gerando receitas anuais significativas. Em 2020, por exemplo, a linha Jordan Brand gerou quase $3,6 bilhões em receitas para a Nike, demonstrando o poder duradouro dessa marca.</w:t>
-      </w:r>
-    </w:p>
-    <w:p>
-      <w:pPr>
-        <w:ind w:left="0" w:firstLine="708"/>
-        <w:rPr>
-          <w:rFonts w:ascii="Times New Roman" w:hAnsi="Times New Roman" w:cs="Times New Roman"/>
-          <w:color w:val="auto"/>
-        </w:rPr>
-      </w:pPr>
-    </w:p>
-    <w:p>
-      <w:pPr>
-        <w:ind w:left="0" w:firstLine="708"/>
+      </w:pPr>
+      <w:r>
         <w:rPr>
           <w:rFonts w:ascii="Times New Roman" w:hAnsi="Times New Roman" w:cs="Times New Roman"/>
           <w:b/>
@@ -1775,16 +1772,6 @@
           <w:sz w:val="28"/>
           <w:szCs w:val="28"/>
         </w:rPr>
-      </w:pPr>
-      <w:r>
-        <w:rPr>
-          <w:rFonts w:ascii="Times New Roman" w:hAnsi="Times New Roman" w:cs="Times New Roman"/>
-          <w:b/>
-          <w:bCs/>
-          <w:color w:val="auto"/>
-          <w:sz w:val="28"/>
-          <w:szCs w:val="28"/>
-        </w:rPr>
         <w:t>Calçados Como Marcadores Sociais</w:t>
       </w:r>
     </w:p>
@@ -1801,39 +1788,7 @@
           <w:rFonts w:ascii="Times New Roman" w:hAnsi="Times New Roman" w:cs="Times New Roman"/>
           <w:color w:val="auto"/>
         </w:rPr>
-        <w:t xml:space="preserve">Os calçados não apenas protegem os pés, mas também servem como marcadores sociais poderosos. Em muitas culturas, marcas de calçados de luxo como </w:t>
-      </w:r>
-      <w:proofErr w:type="spellStart"/>
-      <w:r>
-        <w:rPr>
-          <w:rFonts w:ascii="Times New Roman" w:hAnsi="Times New Roman" w:cs="Times New Roman"/>
-          <w:color w:val="auto"/>
-        </w:rPr>
-        <w:t>Louboutin</w:t>
-      </w:r>
-      <w:proofErr w:type="spellEnd"/>
-      <w:r>
-        <w:rPr>
-          <w:rFonts w:ascii="Times New Roman" w:hAnsi="Times New Roman" w:cs="Times New Roman"/>
-          <w:color w:val="auto"/>
-        </w:rPr>
-        <w:t xml:space="preserve"> ou Jimmy </w:t>
-      </w:r>
-      <w:proofErr w:type="spellStart"/>
-      <w:r>
-        <w:rPr>
-          <w:rFonts w:ascii="Times New Roman" w:hAnsi="Times New Roman" w:cs="Times New Roman"/>
-          <w:color w:val="auto"/>
-        </w:rPr>
-        <w:t>Choo</w:t>
-      </w:r>
-      <w:proofErr w:type="spellEnd"/>
-      <w:r>
-        <w:rPr>
-          <w:rFonts w:ascii="Times New Roman" w:hAnsi="Times New Roman" w:cs="Times New Roman"/>
-          <w:color w:val="auto"/>
-        </w:rPr>
-        <w:t xml:space="preserve"> são símbolos de status e riqueza. Estudos indicam que pessoas muitas vezes usam calçados de marca como uma forma de comunicar sucesso e afinidade com grupos sociais de alto status.</w:t>
+        <w:t>Os calçados não apenas protegem os pés, mas também servem como marcadores sociais poderosos. Em muitas culturas, marcas de calçados de luxo como Louboutin ou Jimmy Choo são símbolos de status e riqueza. Estudos indicam que pessoas muitas vezes usam calçados de marca como uma forma de comunicar sucesso e afinidade com grupos sociais de alto status.</w:t>
       </w:r>
     </w:p>
     <w:p>
@@ -2239,23 +2194,7 @@
           <w:rFonts w:ascii="Times New Roman" w:hAnsi="Times New Roman" w:cs="Times New Roman"/>
           <w:color w:val="auto"/>
         </w:rPr>
-        <w:t xml:space="preserve"> estático junto de um gráfico com </w:t>
-      </w:r>
-      <w:proofErr w:type="spellStart"/>
-      <w:r>
-        <w:rPr>
-          <w:rFonts w:ascii="Times New Roman" w:hAnsi="Times New Roman" w:cs="Times New Roman"/>
-          <w:color w:val="auto"/>
-        </w:rPr>
-        <w:t>ChartJS</w:t>
-      </w:r>
-      <w:proofErr w:type="spellEnd"/>
-      <w:r>
-        <w:rPr>
-          <w:rFonts w:ascii="Times New Roman" w:hAnsi="Times New Roman" w:cs="Times New Roman"/>
-          <w:color w:val="auto"/>
-        </w:rPr>
-        <w:t xml:space="preserve">; </w:t>
+        <w:t xml:space="preserve"> estático junto de um gráfico com ChartJS; </w:t>
       </w:r>
     </w:p>
     <w:p>
@@ -2821,23 +2760,7 @@
           <w:rFonts w:ascii="Times New Roman" w:hAnsi="Times New Roman" w:cs="Times New Roman"/>
           <w:color w:val="auto"/>
         </w:rPr>
-        <w:t>, por meio da virtualização (</w:t>
-      </w:r>
-      <w:proofErr w:type="spellStart"/>
-      <w:r>
-        <w:rPr>
-          <w:rFonts w:ascii="Times New Roman" w:hAnsi="Times New Roman" w:cs="Times New Roman"/>
-          <w:color w:val="auto"/>
-        </w:rPr>
-        <w:t>VMLinux</w:t>
-      </w:r>
-      <w:proofErr w:type="spellEnd"/>
-      <w:r>
-        <w:rPr>
-          <w:rFonts w:ascii="Times New Roman" w:hAnsi="Times New Roman" w:cs="Times New Roman"/>
-          <w:color w:val="auto"/>
-        </w:rPr>
-        <w:t>)</w:t>
+        <w:t>, por meio da virtualização (VMLinux)</w:t>
       </w:r>
       <w:r>
         <w:rPr>
@@ -2961,23 +2884,7 @@
           <w:rFonts w:ascii="Times New Roman" w:hAnsi="Times New Roman" w:cs="Times New Roman"/>
           <w:color w:val="auto"/>
         </w:rPr>
-        <w:t>Os dados do Arduino serão inseridos no MySQL pelo sistema operacional Linux, por meio da virtualização (</w:t>
-      </w:r>
-      <w:proofErr w:type="spellStart"/>
-      <w:r>
-        <w:rPr>
-          <w:rFonts w:ascii="Times New Roman" w:hAnsi="Times New Roman" w:cs="Times New Roman"/>
-          <w:color w:val="auto"/>
-        </w:rPr>
-        <w:t>VMLinux</w:t>
-      </w:r>
-      <w:proofErr w:type="spellEnd"/>
-      <w:r>
-        <w:rPr>
-          <w:rFonts w:ascii="Times New Roman" w:hAnsi="Times New Roman" w:cs="Times New Roman"/>
-          <w:color w:val="auto"/>
-        </w:rPr>
-        <w:t>);</w:t>
+        <w:t>Os dados do Arduino serão inseridos no MySQL pelo sistema operacional Linux, por meio da virtualização (VMLinux);</w:t>
       </w:r>
     </w:p>
     <w:p/>
@@ -3070,37 +2977,12 @@
           <w:color w:val="auto"/>
         </w:rPr>
       </w:pPr>
-      <w:proofErr w:type="spellStart"/>
-      <w:r>
-        <w:rPr>
-          <w:rFonts w:ascii="Times New Roman" w:hAnsi="Times New Roman" w:cs="Times New Roman"/>
-          <w:color w:val="auto"/>
-        </w:rPr>
-        <w:t>Lorem</w:t>
-      </w:r>
-      <w:proofErr w:type="spellEnd"/>
-      <w:r>
-        <w:rPr>
-          <w:rFonts w:ascii="Times New Roman" w:hAnsi="Times New Roman" w:cs="Times New Roman"/>
-          <w:color w:val="auto"/>
-        </w:rPr>
-        <w:t xml:space="preserve"> </w:t>
-      </w:r>
-      <w:proofErr w:type="spellStart"/>
-      <w:r>
-        <w:rPr>
-          <w:rFonts w:ascii="Times New Roman" w:hAnsi="Times New Roman" w:cs="Times New Roman"/>
-          <w:color w:val="auto"/>
-        </w:rPr>
-        <w:t>ipsu</w:t>
-      </w:r>
-      <w:proofErr w:type="spellEnd"/>
-      <w:r>
-        <w:rPr>
-          <w:rFonts w:ascii="Times New Roman" w:hAnsi="Times New Roman" w:cs="Times New Roman"/>
-          <w:color w:val="auto"/>
-        </w:rPr>
-        <w:t xml:space="preserve"> </w:t>
+      <w:r>
+        <w:rPr>
+          <w:rFonts w:ascii="Times New Roman" w:hAnsi="Times New Roman" w:cs="Times New Roman"/>
+          <w:color w:val="auto"/>
+        </w:rPr>
+        <w:t xml:space="preserve">Lorem ipsu </w:t>
       </w:r>
     </w:p>
     <w:p/>
@@ -3156,91 +3038,39 @@
     </w:p>
     <w:p/>
     <w:p>
-      <w:pPr>
-        <w:ind w:firstLine="698"/>
-      </w:pPr>
-      <w:r>
-        <w:t xml:space="preserve">Para a produção deste projeto estamos utilizando a plataforma </w:t>
-      </w:r>
-      <w:proofErr w:type="spellStart"/>
-      <w:r>
-        <w:t>Trello</w:t>
-      </w:r>
-      <w:proofErr w:type="spellEnd"/>
-      <w:r>
-        <w:t xml:space="preserve"> para uma melhor organização de todas as </w:t>
-      </w:r>
-      <w:proofErr w:type="spellStart"/>
-      <w:r>
-        <w:t>tasks</w:t>
-      </w:r>
-      <w:proofErr w:type="spellEnd"/>
-      <w:r>
-        <w:t xml:space="preserve"> da equipe e possuímos também esta ferramenta de gestão tombada para um </w:t>
-      </w:r>
-      <w:proofErr w:type="spellStart"/>
-      <w:r>
-        <w:t>excel</w:t>
-      </w:r>
-      <w:proofErr w:type="spellEnd"/>
-      <w:r>
-        <w:t xml:space="preserve">, onde nele possui mais alguns detalhamentos sobre cada </w:t>
-      </w:r>
-      <w:proofErr w:type="spellStart"/>
-      <w:r>
-        <w:t>task</w:t>
-      </w:r>
-      <w:proofErr w:type="spellEnd"/>
-      <w:r>
-        <w:t>.</w:t>
+      <w:r>
+        <w:t>Para a produção deste projeto, estamos utilizando a plataforma Trello para uma melhor organização de todas as tasks da equipe. O Trello é uma ferramenta de gestão de projetos baseada no método Kanban, que permite a visualização clara e intuitiva das atividades através de quadros, listas e cartões. Cada cartão no Trello representa uma task, onde podemos adicionar descrições detalhadas, checklists, datas de vencimento e atribuir membros responsáveis, proporcionando uma gestão colaborativa e eficiente.</w:t>
       </w:r>
     </w:p>
     <w:p/>
+    <w:p>
+      <w:r>
+        <w:t>Além disso, registramos informações complementares que auxiliam no acompanhamento do progresso das atividades, como métricas de desempenho, prazos, status e observações específicas. Essa integração permite uma visão abrangente e detalhada do andamento do projeto.</w:t>
+      </w:r>
+    </w:p>
     <w:p/>
     <w:p>
+      <w:r>
+        <w:t>A metodologia utilizada neste projeto é o Scrum, uma das metodologias ágeis mais reconhecidas e adotadas em diversos setores. O Scrum é uma estrutura de gestão de projetos que promove a colaboração entre equipes e a entrega incremental e iterativa de produtos. Ele divide o trabalho em ciclos menores chamados sprints, que geralmente duram de uma a quatro semanas, permitindo ajustes contínuos e melhor adaptação às mudanças.</w:t>
+      </w:r>
+    </w:p>
+    <w:p/>
+    <w:p>
+      <w:r>
+        <w:t>O uso do Trello no contexto do Scrum é extremamente benéfico. No Trello, cada sprint pode ser representado por um quadro, e cada etapa do sprint (como planejamento, execução e revisão) é organizada em listas. Os cartões do Trello são usados para descrever as tarefas específicas, com todas as informações necessárias para sua execução. Além disso, o Trello facilita as reuniões diárias de acompanhamento (daily stand-ups), revisões de sprint e retrospectivas, proporcionando uma comunicação clara e eficiente entre os membros da equipe.</w:t>
+      </w:r>
+    </w:p>
+    <w:p/>
+    <w:p>
+      <w:r>
+        <w:t>Combinando a metodologia Scrum com a ferramenta Trello e o detalhamento adicional no Excel, conseguimos assegurar uma gestão de projeto robusta, ágil e adaptável, garantindo a transparência e o alinhamento de toda a equipe na busca pelo sucesso do projeto.</w:t>
+      </w:r>
+    </w:p>
+    <w:p/>
+    <w:p>
       <w:pPr>
         <w:ind w:left="0" w:firstLine="0"/>
       </w:pPr>
-      <w:r>
-        <w:rPr>
-          <w:noProof/>
-        </w:rPr>
-        <w:drawing>
-          <wp:inline distT="0" distB="0" distL="0" distR="0" wp14:anchorId="07C9A838" wp14:editId="351DAA4F">
-            <wp:extent cx="5257800" cy="2274010"/>
-            <wp:effectExtent l="0" t="0" r="0" b="0"/>
-            <wp:docPr id="1" name="Imagem 1"/>
-            <wp:cNvGraphicFramePr>
-              <a:graphicFrameLocks xmlns:a="http://schemas.openxmlformats.org/drawingml/2006/main" noChangeAspect="1"/>
-            </wp:cNvGraphicFramePr>
-            <a:graphic xmlns:a="http://schemas.openxmlformats.org/drawingml/2006/main">
-              <a:graphicData uri="http://schemas.openxmlformats.org/drawingml/2006/picture">
-                <pic:pic xmlns:pic="http://schemas.openxmlformats.org/drawingml/2006/picture">
-                  <pic:nvPicPr>
-                    <pic:cNvPr id="1" name=""/>
-                    <pic:cNvPicPr/>
-                  </pic:nvPicPr>
-                  <pic:blipFill>
-                    <a:blip r:embed="rId10"/>
-                    <a:stretch>
-                      <a:fillRect/>
-                    </a:stretch>
-                  </pic:blipFill>
-                  <pic:spPr>
-                    <a:xfrm>
-                      <a:off x="0" y="0"/>
-                      <a:ext cx="5273498" cy="2280799"/>
-                    </a:xfrm>
-                    <a:prstGeom prst="rect">
-                      <a:avLst/>
-                    </a:prstGeom>
-                  </pic:spPr>
-                </pic:pic>
-              </a:graphicData>
-            </a:graphic>
-          </wp:inline>
-        </w:drawing>
-      </w:r>
     </w:p>
     <w:p>
       <w:pPr>
@@ -3459,7 +3289,7 @@
       </w:pPr>
     </w:p>
     <w:sectPr>
-      <w:footerReference w:type="default" r:id="rId11"/>
+      <w:footerReference w:type="default" r:id="rId10"/>
       <w:pgSz w:w="11906" w:h="16838"/>
       <w:pgMar w:top="1417" w:right="1701" w:bottom="1417" w:left="1701" w:header="708" w:footer="708" w:gutter="0"/>
       <w:cols w:space="708"/>

</xml_diff>

<commit_message>
Melhoria - Justificativa da documentação pronta
</commit_message>
<xml_diff>
--- a/Documentação/Documentação Projeto Individual.docx
+++ b/Documentação/Documentação Projeto Individual.docx
@@ -2192,6 +2192,132 @@
       </w:r>
       <w:bookmarkEnd w:id="11"/>
     </w:p>
+    <w:p>
+      <w:pPr>
+        <w:ind w:firstLine="698"/>
+        <w:rPr>
+          <w:color w:val="auto"/>
+        </w:rPr>
+      </w:pPr>
+      <w:r>
+        <w:rPr>
+          <w:color w:val="auto"/>
+        </w:rPr>
+        <w:t xml:space="preserve">A escolha do tema "Sneakers" para a realização do meu projeto individual foi motivada pela maneira como o mundo dos </w:t>
+      </w:r>
+      <w:proofErr w:type="spellStart"/>
+      <w:r>
+        <w:rPr>
+          <w:color w:val="auto"/>
+        </w:rPr>
+        <w:t>sneakers</w:t>
+      </w:r>
+      <w:proofErr w:type="spellEnd"/>
+      <w:r>
+        <w:rPr>
+          <w:color w:val="auto"/>
+        </w:rPr>
+        <w:t xml:space="preserve"> ampliou minha visão de mundo e de negócios. Minha paixão por tênis me levou a negociar frequentemente para conseguir melhores preços em </w:t>
+      </w:r>
+      <w:proofErr w:type="spellStart"/>
+      <w:r>
+        <w:rPr>
+          <w:color w:val="auto"/>
+        </w:rPr>
+        <w:t>sneakers</w:t>
+      </w:r>
+      <w:proofErr w:type="spellEnd"/>
+      <w:r>
+        <w:rPr>
+          <w:color w:val="auto"/>
+        </w:rPr>
+        <w:t xml:space="preserve">, aprimorando minhas habilidades de negociação. Além disso, a venda de </w:t>
+      </w:r>
+      <w:proofErr w:type="spellStart"/>
+      <w:r>
+        <w:rPr>
+          <w:color w:val="auto"/>
+        </w:rPr>
+        <w:t>sneakers</w:t>
+      </w:r>
+      <w:proofErr w:type="spellEnd"/>
+      <w:r>
+        <w:rPr>
+          <w:color w:val="auto"/>
+        </w:rPr>
+        <w:t xml:space="preserve"> se tornou uma prática comum, onde muitas vezes compramos e vendemos para trocar por novos modelos, similar aos entusiastas de carros que trocam de veículo regularmente. Esse comércio de tênis me permitiu estabelecer uma fonte de renda ativa e passiva.</w:t>
+      </w:r>
+    </w:p>
+    <w:p>
+      <w:pPr>
+        <w:rPr>
+          <w:color w:val="auto"/>
+        </w:rPr>
+      </w:pPr>
+    </w:p>
+    <w:p>
+      <w:pPr>
+        <w:ind w:firstLine="698"/>
+        <w:rPr>
+          <w:color w:val="auto"/>
+        </w:rPr>
+      </w:pPr>
+      <w:r>
+        <w:rPr>
+          <w:color w:val="auto"/>
+        </w:rPr>
+        <w:t xml:space="preserve">Como descrevi no contexto, um tênis de qualidade pode aumentar significativamente a autoestima e a confiança de uma pessoa, e isso aconteceu comigo. Usando um bom tênis, você tende a vestir roupas que o complementem, resultando em uma aparência mais bem cuidada. Recentemente, li o livro "Como Convencer Alguém em 90 Segundos", do autor Nicholas </w:t>
+      </w:r>
+      <w:proofErr w:type="spellStart"/>
+      <w:r>
+        <w:rPr>
+          <w:color w:val="auto"/>
+        </w:rPr>
+        <w:t>Boothman</w:t>
+      </w:r>
+      <w:proofErr w:type="spellEnd"/>
+      <w:r>
+        <w:rPr>
+          <w:color w:val="auto"/>
+        </w:rPr>
+        <w:t>, que contém a frase: "Lembre-se que, quando você está malvestido, as pessoas notam as suas roupas; quando está muito bem-vestido, elas notam você." Essa observação se aplica também aos tênis que usamos. Eles combinam com a roupa? São apropriados para a ocasião? Qual primeira impressão você deseja causar? Quer transmitir uma imagem mais fechada ou mais aberta? Todas essas perguntas podem ser respondidas pelo tênis que você está usando, juntamente com a roupa escolhida.</w:t>
+      </w:r>
+    </w:p>
+    <w:p>
+      <w:pPr>
+        <w:rPr>
+          <w:color w:val="auto"/>
+        </w:rPr>
+      </w:pPr>
+    </w:p>
+    <w:p>
+      <w:pPr>
+        <w:ind w:firstLine="698"/>
+        <w:rPr>
+          <w:color w:val="auto"/>
+        </w:rPr>
+      </w:pPr>
+      <w:r>
+        <w:rPr>
+          <w:color w:val="auto"/>
+        </w:rPr>
+        <w:t xml:space="preserve">A relevância dos </w:t>
+      </w:r>
+      <w:proofErr w:type="spellStart"/>
+      <w:r>
+        <w:rPr>
+          <w:color w:val="auto"/>
+        </w:rPr>
+        <w:t>sneakers</w:t>
+      </w:r>
+      <w:proofErr w:type="spellEnd"/>
+      <w:r>
+        <w:rPr>
+          <w:color w:val="auto"/>
+        </w:rPr>
+        <w:t xml:space="preserve"> no nosso dia a dia e a maneira como eles influenciam nossa imagem e confiança justificam a escolha deste tema para o meu projeto individual.</w:t>
+      </w:r>
+    </w:p>
     <w:p/>
     <w:p>
       <w:pPr>
@@ -2388,6 +2514,7 @@
           <w:sz w:val="24"/>
           <w:szCs w:val="24"/>
         </w:rPr>
+        <w:lastRenderedPageBreak/>
         <w:t>Tópicos do Projeto</w:t>
       </w:r>
     </w:p>
@@ -3293,6 +3420,7 @@
           <w:bCs/>
           <w:color w:val="auto"/>
         </w:rPr>
+        <w:lastRenderedPageBreak/>
         <w:t>5</w:t>
       </w:r>
       <w:r>
@@ -4076,49 +4204,8 @@
     </w:p>
     <w:p>
       <w:pPr>
-        <w:pStyle w:val="PargrafodaLista"/>
-        <w:spacing w:after="68"/>
-        <w:ind w:left="1425" w:firstLine="0"/>
-        <w:rPr>
-          <w:color w:val="auto"/>
-        </w:rPr>
-      </w:pPr>
-    </w:p>
-    <w:p>
-      <w:pPr>
-        <w:pStyle w:val="PargrafodaLista"/>
-        <w:spacing w:after="68"/>
-        <w:ind w:left="1425" w:firstLine="0"/>
-        <w:rPr>
-          <w:color w:val="auto"/>
-        </w:rPr>
-      </w:pPr>
-    </w:p>
-    <w:p>
-      <w:pPr>
-        <w:pStyle w:val="PargrafodaLista"/>
-        <w:spacing w:after="68"/>
-        <w:ind w:left="1425" w:firstLine="0"/>
-        <w:rPr>
-          <w:color w:val="auto"/>
-        </w:rPr>
-      </w:pPr>
-    </w:p>
-    <w:p>
-      <w:pPr>
-        <w:pStyle w:val="PargrafodaLista"/>
-        <w:spacing w:after="68"/>
-        <w:ind w:left="1425" w:firstLine="0"/>
-        <w:rPr>
-          <w:color w:val="auto"/>
-        </w:rPr>
-      </w:pPr>
-    </w:p>
-    <w:p>
-      <w:pPr>
-        <w:pStyle w:val="PargrafodaLista"/>
-        <w:spacing w:after="68"/>
-        <w:ind w:left="1425" w:firstLine="0"/>
+        <w:spacing w:after="68"/>
+        <w:ind w:left="0" w:firstLine="0"/>
         <w:rPr>
           <w:rFonts w:ascii="Times New Roman" w:hAnsi="Times New Roman" w:cs="Times New Roman"/>
           <w:color w:val="auto"/>
@@ -4270,6 +4357,7 @@
         <w:rPr>
           <w:color w:val="auto"/>
         </w:rPr>
+        <w:lastRenderedPageBreak/>
         <w:t xml:space="preserve">Conteúdo Educativo: O site oferece descrições detalhadas e educativas sobre os </w:t>
       </w:r>
       <w:proofErr w:type="spellStart"/>
@@ -4420,7 +4508,6 @@
         <w:rPr>
           <w:color w:val="auto"/>
         </w:rPr>
-        <w:lastRenderedPageBreak/>
         <w:t>Performance do Site: O site deve manter tempos de carregamento rápidos, garantindo que todas as páginas e recursos carreguem em menos de 3 segundos.</w:t>
       </w:r>
     </w:p>
@@ -4512,16 +4599,6 @@
     </w:p>
     <w:p>
       <w:pPr>
-        <w:jc w:val="left"/>
-        <w:rPr>
-          <w:rFonts w:ascii="Times New Roman" w:hAnsi="Times New Roman" w:cs="Times New Roman"/>
-          <w:color w:val="auto"/>
-          <w:u w:val="single"/>
-        </w:rPr>
-      </w:pPr>
-    </w:p>
-    <w:p>
-      <w:pPr>
         <w:pStyle w:val="Ttulo1"/>
         <w:jc w:val="center"/>
         <w:rPr>
@@ -4537,6 +4614,7 @@
           <w:color w:val="auto"/>
           <w:sz w:val="28"/>
         </w:rPr>
+        <w:lastRenderedPageBreak/>
         <w:t>Ferramentas de gestão</w:t>
       </w:r>
       <w:bookmarkEnd w:id="21"/>
@@ -4654,7 +4732,7 @@
           <w:noProof/>
         </w:rPr>
         <w:drawing>
-          <wp:inline distT="0" distB="0" distL="0" distR="0" wp14:anchorId="6F230E5C" wp14:editId="640F3CA3">
+          <wp:inline distT="0" distB="0" distL="0" distR="0" wp14:anchorId="6F230E5C" wp14:editId="3BA2777A">
             <wp:extent cx="4610100" cy="2381250"/>
             <wp:effectExtent l="38100" t="38100" r="57150" b="57150"/>
             <wp:docPr id="1576641182" name="Imagem 1" descr="Interface gráfica do usuário, Texto, Aplicativo, chat ou mensagem de texto"/>
@@ -4714,6 +4792,75 @@
       </w:pPr>
       <w:r>
         <w:rPr>
+          <w:noProof/>
+        </w:rPr>
+        <w:drawing>
+          <wp:anchor distT="0" distB="0" distL="114300" distR="114300" simplePos="0" relativeHeight="251658240" behindDoc="1" locked="0" layoutInCell="1" allowOverlap="1" wp14:anchorId="7623D5E4" wp14:editId="029DB4BD">
+            <wp:simplePos x="0" y="0"/>
+            <wp:positionH relativeFrom="margin">
+              <wp:align>center</wp:align>
+            </wp:positionH>
+            <wp:positionV relativeFrom="paragraph">
+              <wp:posOffset>1167765</wp:posOffset>
+            </wp:positionV>
+            <wp:extent cx="4210050" cy="2544445"/>
+            <wp:effectExtent l="38100" t="38100" r="57150" b="65405"/>
+            <wp:wrapTopAndBottom/>
+            <wp:docPr id="1213838355" name="Imagem 2" descr="O que é scrum? Conceito, definições e etapas - Evolve MVP"/>
+            <wp:cNvGraphicFramePr>
+              <a:graphicFrameLocks xmlns:a="http://schemas.openxmlformats.org/drawingml/2006/main" noChangeAspect="1"/>
+            </wp:cNvGraphicFramePr>
+            <a:graphic xmlns:a="http://schemas.openxmlformats.org/drawingml/2006/main">
+              <a:graphicData uri="http://schemas.openxmlformats.org/drawingml/2006/picture">
+                <pic:pic xmlns:pic="http://schemas.openxmlformats.org/drawingml/2006/picture">
+                  <pic:nvPicPr>
+                    <pic:cNvPr id="0" name="Picture 2" descr="O que é scrum? Conceito, definições e etapas - Evolve MVP"/>
+                    <pic:cNvPicPr>
+                      <a:picLocks noChangeAspect="1" noChangeArrowheads="1"/>
+                    </pic:cNvPicPr>
+                  </pic:nvPicPr>
+                  <pic:blipFill>
+                    <a:blip r:embed="rId11">
+                      <a:extLst>
+                        <a:ext uri="{28A0092B-C50C-407E-A947-70E740481C1C}">
+                          <a14:useLocalDpi xmlns:a14="http://schemas.microsoft.com/office/drawing/2010/main" val="0"/>
+                        </a:ext>
+                      </a:extLst>
+                    </a:blip>
+                    <a:srcRect/>
+                    <a:stretch>
+                      <a:fillRect/>
+                    </a:stretch>
+                  </pic:blipFill>
+                  <pic:spPr bwMode="auto">
+                    <a:xfrm>
+                      <a:off x="0" y="0"/>
+                      <a:ext cx="4210050" cy="2544445"/>
+                    </a:xfrm>
+                    <a:prstGeom prst="rect">
+                      <a:avLst/>
+                    </a:prstGeom>
+                    <a:noFill/>
+                    <a:ln>
+                      <a:noFill/>
+                    </a:ln>
+                    <a:effectLst>
+                      <a:outerShdw blurRad="50800" dist="38100" dir="2700000" algn="tl" rotWithShape="0">
+                        <a:prstClr val="black">
+                          <a:alpha val="40000"/>
+                        </a:prstClr>
+                      </a:outerShdw>
+                      <a:softEdge rad="63500"/>
+                    </a:effectLst>
+                  </pic:spPr>
+                </pic:pic>
+              </a:graphicData>
+            </a:graphic>
+          </wp:anchor>
+        </w:drawing>
+      </w:r>
+      <w:r>
+        <w:rPr>
           <w:color w:val="auto"/>
         </w:rPr>
         <w:t>A metodologia utilizada neste projeto é o Scrum, uma das metodologias ágeis mais reconhecidas e adotadas em diversos setores. O Scrum é uma estrutura de gestão de projetos que promove a entrega incremental e iterativa de produtos. Ele divide o trabalho em ciclos menores chamados sprints, que geralmente duram de uma a quatro semanas, permitindo ajustes contínuos e melhor adaptação às mudanças. No caso deste projeto, estou trabalhando em uma única sprint.</w:t>
@@ -4779,7 +4926,14 @@
         <w:rPr>
           <w:color w:val="auto"/>
         </w:rPr>
-        <w:t xml:space="preserve"> são usados para descrever as tarefas específicas, com todas as informações necessárias para sua execução. Além disso, o </w:t>
+        <w:t xml:space="preserve"> são usados para descrever as tarefas </w:t>
+      </w:r>
+      <w:r>
+        <w:rPr>
+          <w:color w:val="auto"/>
+        </w:rPr>
+        <w:lastRenderedPageBreak/>
+        <w:t xml:space="preserve">específicas, com todas as informações necessárias para sua execução. Além disso, o </w:t>
       </w:r>
       <w:proofErr w:type="spellStart"/>
       <w:r>
@@ -5019,7 +5173,7 @@
       </w:pPr>
     </w:p>
     <w:sectPr>
-      <w:footerReference w:type="default" r:id="rId11"/>
+      <w:footerReference w:type="default" r:id="rId12"/>
       <w:pgSz w:w="11906" w:h="16838"/>
       <w:pgMar w:top="1417" w:right="1701" w:bottom="1417" w:left="1701" w:header="708" w:footer="708" w:gutter="0"/>
       <w:cols w:space="708"/>

</xml_diff>

<commit_message>
Seção github implementada na documentação, junto com link do repo
</commit_message>
<xml_diff>
--- a/Documentação/Documentação Projeto Individual.docx
+++ b/Documentação/Documentação Projeto Individual.docx
@@ -198,7 +198,7 @@
       <w:bookmarkStart w:id="1" w:name="_Toc163128219"/>
       <w:bookmarkStart w:id="2" w:name="_Toc163130206"/>
       <w:bookmarkStart w:id="3" w:name="_Toc163228085"/>
-      <w:bookmarkStart w:id="4" w:name="_Toc165383447"/>
+      <w:bookmarkStart w:id="4" w:name="_Toc169094769"/>
       <w:r>
         <w:rPr>
           <w:color w:val="auto"/>
@@ -572,7 +572,7 @@
               <w:tab w:val="right" w:leader="dot" w:pos="8494"/>
             </w:tabs>
             <w:rPr>
-              <w:rFonts w:eastAsiaTheme="minorEastAsia"/>
+              <w:rFonts w:asciiTheme="minorHAnsi" w:eastAsiaTheme="minorEastAsia" w:hAnsiTheme="minorHAnsi" w:cstheme="minorBidi"/>
               <w:noProof/>
               <w:color w:val="auto"/>
               <w:sz w:val="24"/>
@@ -604,11 +604,12 @@
             </w:rPr>
             <w:fldChar w:fldCharType="separate"/>
           </w:r>
-          <w:hyperlink w:anchor="_Toc165383447" w:history="1">
+          <w:hyperlink w:anchor="_Toc169094769" w:history="1">
             <w:r>
               <w:rPr>
                 <w:rStyle w:val="Hyperlink"/>
                 <w:noProof/>
+                <w:u w:val="none"/>
               </w:rPr>
               <w:t>Dream Sneakers – Como um bom tênis faz a diferença no seu dia a dia.</w:t>
             </w:r>
@@ -631,7 +632,7 @@
                 <w:noProof/>
                 <w:webHidden/>
               </w:rPr>
-              <w:instrText xml:space="preserve"> PAGEREF _Toc165383447 \h </w:instrText>
+              <w:instrText xml:space="preserve"> PAGEREF _Toc169094769 \h </w:instrText>
             </w:r>
             <w:r>
               <w:rPr>
@@ -669,18 +670,19 @@
               <w:tab w:val="right" w:leader="dot" w:pos="8494"/>
             </w:tabs>
             <w:rPr>
-              <w:rFonts w:eastAsiaTheme="minorEastAsia"/>
+              <w:rFonts w:asciiTheme="minorHAnsi" w:eastAsiaTheme="minorEastAsia" w:hAnsiTheme="minorHAnsi" w:cstheme="minorBidi"/>
               <w:noProof/>
               <w:color w:val="auto"/>
               <w:sz w:val="24"/>
               <w:szCs w:val="24"/>
             </w:rPr>
           </w:pPr>
-          <w:hyperlink w:anchor="_Toc165383448" w:history="1">
+          <w:hyperlink w:anchor="_Toc169094770" w:history="1">
             <w:r>
               <w:rPr>
                 <w:rStyle w:val="Hyperlink"/>
                 <w:noProof/>
+                <w:u w:val="none"/>
               </w:rPr>
               <w:t>Contexto</w:t>
             </w:r>
@@ -703,7 +705,7 @@
                 <w:noProof/>
                 <w:webHidden/>
               </w:rPr>
-              <w:instrText xml:space="preserve"> PAGEREF _Toc165383448 \h </w:instrText>
+              <w:instrText xml:space="preserve"> PAGEREF _Toc169094770 \h </w:instrText>
             </w:r>
             <w:r>
               <w:rPr>
@@ -741,18 +743,19 @@
               <w:tab w:val="right" w:leader="dot" w:pos="8494"/>
             </w:tabs>
             <w:rPr>
-              <w:rFonts w:eastAsiaTheme="minorEastAsia"/>
+              <w:rFonts w:asciiTheme="minorHAnsi" w:eastAsiaTheme="minorEastAsia" w:hAnsiTheme="minorHAnsi" w:cstheme="minorBidi"/>
               <w:noProof/>
               <w:color w:val="auto"/>
               <w:sz w:val="24"/>
               <w:szCs w:val="24"/>
             </w:rPr>
           </w:pPr>
-          <w:hyperlink w:anchor="_Toc165383449" w:history="1">
+          <w:hyperlink w:anchor="_Toc169094771" w:history="1">
             <w:r>
               <w:rPr>
                 <w:rStyle w:val="Hyperlink"/>
                 <w:noProof/>
+                <w:u w:val="none"/>
               </w:rPr>
               <w:t>Objetivo</w:t>
             </w:r>
@@ -775,7 +778,7 @@
                 <w:noProof/>
                 <w:webHidden/>
               </w:rPr>
-              <w:instrText xml:space="preserve"> PAGEREF _Toc165383449 \h </w:instrText>
+              <w:instrText xml:space="preserve"> PAGEREF _Toc169094771 \h </w:instrText>
             </w:r>
             <w:r>
               <w:rPr>
@@ -813,18 +816,19 @@
               <w:tab w:val="right" w:leader="dot" w:pos="8494"/>
             </w:tabs>
             <w:rPr>
-              <w:rFonts w:eastAsiaTheme="minorEastAsia"/>
+              <w:rFonts w:asciiTheme="minorHAnsi" w:eastAsiaTheme="minorEastAsia" w:hAnsiTheme="minorHAnsi" w:cstheme="minorBidi"/>
               <w:noProof/>
               <w:color w:val="auto"/>
               <w:sz w:val="24"/>
               <w:szCs w:val="24"/>
             </w:rPr>
           </w:pPr>
-          <w:hyperlink w:anchor="_Toc165383450" w:history="1">
+          <w:hyperlink w:anchor="_Toc169094772" w:history="1">
             <w:r>
               <w:rPr>
                 <w:rStyle w:val="Hyperlink"/>
                 <w:noProof/>
+                <w:u w:val="none"/>
               </w:rPr>
               <w:t>Justificativa</w:t>
             </w:r>
@@ -847,7 +851,7 @@
                 <w:noProof/>
                 <w:webHidden/>
               </w:rPr>
-              <w:instrText xml:space="preserve"> PAGEREF _Toc165383450 \h </w:instrText>
+              <w:instrText xml:space="preserve"> PAGEREF _Toc169094772 \h </w:instrText>
             </w:r>
             <w:r>
               <w:rPr>
@@ -885,18 +889,19 @@
               <w:tab w:val="right" w:leader="dot" w:pos="8494"/>
             </w:tabs>
             <w:rPr>
-              <w:rFonts w:eastAsiaTheme="minorEastAsia"/>
+              <w:rFonts w:asciiTheme="minorHAnsi" w:eastAsiaTheme="minorEastAsia" w:hAnsiTheme="minorHAnsi" w:cstheme="minorBidi"/>
               <w:noProof/>
               <w:color w:val="auto"/>
               <w:sz w:val="24"/>
               <w:szCs w:val="24"/>
             </w:rPr>
           </w:pPr>
-          <w:hyperlink w:anchor="_Toc165383451" w:history="1">
+          <w:hyperlink w:anchor="_Toc169094773" w:history="1">
             <w:r>
               <w:rPr>
                 <w:rStyle w:val="Hyperlink"/>
                 <w:noProof/>
+                <w:u w:val="none"/>
               </w:rPr>
               <w:t>Escopo</w:t>
             </w:r>
@@ -919,7 +924,7 @@
                 <w:noProof/>
                 <w:webHidden/>
               </w:rPr>
-              <w:instrText xml:space="preserve"> PAGEREF _Toc165383451 \h </w:instrText>
+              <w:instrText xml:space="preserve"> PAGEREF _Toc169094773 \h </w:instrText>
             </w:r>
             <w:r>
               <w:rPr>
@@ -957,18 +962,20 @@
               <w:tab w:val="right" w:leader="dot" w:pos="8494"/>
             </w:tabs>
             <w:rPr>
-              <w:rFonts w:eastAsiaTheme="minorEastAsia"/>
+              <w:rFonts w:asciiTheme="minorHAnsi" w:eastAsiaTheme="minorEastAsia" w:hAnsiTheme="minorHAnsi" w:cstheme="minorBidi"/>
               <w:noProof/>
               <w:color w:val="auto"/>
               <w:sz w:val="24"/>
               <w:szCs w:val="24"/>
             </w:rPr>
           </w:pPr>
-          <w:hyperlink w:anchor="_Toc165383452" w:history="1">
+          <w:hyperlink w:anchor="_Toc169094774" w:history="1">
             <w:r>
               <w:rPr>
                 <w:rStyle w:val="Hyperlink"/>
+                <w:rFonts w:ascii="Times New Roman" w:hAnsi="Times New Roman" w:cs="Times New Roman"/>
                 <w:noProof/>
+                <w:u w:val="none"/>
               </w:rPr>
               <w:t>Premissas</w:t>
             </w:r>
@@ -991,7 +998,7 @@
                 <w:noProof/>
                 <w:webHidden/>
               </w:rPr>
-              <w:instrText xml:space="preserve"> PAGEREF _Toc165383452 \h </w:instrText>
+              <w:instrText xml:space="preserve"> PAGEREF _Toc169094774 \h </w:instrText>
             </w:r>
             <w:r>
               <w:rPr>
@@ -1029,18 +1036,19 @@
               <w:tab w:val="right" w:leader="dot" w:pos="8494"/>
             </w:tabs>
             <w:rPr>
-              <w:rFonts w:eastAsiaTheme="minorEastAsia"/>
+              <w:rFonts w:asciiTheme="minorHAnsi" w:eastAsiaTheme="minorEastAsia" w:hAnsiTheme="minorHAnsi" w:cstheme="minorBidi"/>
               <w:noProof/>
               <w:color w:val="auto"/>
               <w:sz w:val="24"/>
               <w:szCs w:val="24"/>
             </w:rPr>
           </w:pPr>
-          <w:hyperlink w:anchor="_Toc165383453" w:history="1">
+          <w:hyperlink w:anchor="_Toc169094775" w:history="1">
             <w:r>
               <w:rPr>
                 <w:rStyle w:val="Hyperlink"/>
                 <w:noProof/>
+                <w:u w:val="none"/>
               </w:rPr>
               <w:t>Restrições</w:t>
             </w:r>
@@ -1063,7 +1071,7 @@
                 <w:noProof/>
                 <w:webHidden/>
               </w:rPr>
-              <w:instrText xml:space="preserve"> PAGEREF _Toc165383453 \h </w:instrText>
+              <w:instrText xml:space="preserve"> PAGEREF _Toc169094775 \h </w:instrText>
             </w:r>
             <w:r>
               <w:rPr>
@@ -1083,7 +1091,7 @@
                 <w:noProof/>
                 <w:webHidden/>
               </w:rPr>
-              <w:t>7</w:t>
+              <w:t>8</w:t>
             </w:r>
             <w:r>
               <w:rPr>
@@ -1101,18 +1109,20 @@
               <w:tab w:val="right" w:leader="dot" w:pos="8494"/>
             </w:tabs>
             <w:rPr>
-              <w:rFonts w:eastAsiaTheme="minorEastAsia"/>
+              <w:rFonts w:asciiTheme="minorHAnsi" w:eastAsiaTheme="minorEastAsia" w:hAnsiTheme="minorHAnsi" w:cstheme="minorBidi"/>
               <w:noProof/>
               <w:color w:val="auto"/>
               <w:sz w:val="24"/>
               <w:szCs w:val="24"/>
             </w:rPr>
           </w:pPr>
-          <w:hyperlink w:anchor="_Toc165383454" w:history="1">
+          <w:hyperlink w:anchor="_Toc169094776" w:history="1">
             <w:r>
               <w:rPr>
                 <w:rStyle w:val="Hyperlink"/>
+                <w:rFonts w:ascii="Times New Roman" w:hAnsi="Times New Roman" w:cs="Times New Roman"/>
                 <w:noProof/>
+                <w:u w:val="none"/>
               </w:rPr>
               <w:t>Ferramentas de gestão</w:t>
             </w:r>
@@ -1135,7 +1145,7 @@
                 <w:noProof/>
                 <w:webHidden/>
               </w:rPr>
-              <w:instrText xml:space="preserve"> PAGEREF _Toc165383454 \h </w:instrText>
+              <w:instrText xml:space="preserve"> PAGEREF _Toc169094776 \h </w:instrText>
             </w:r>
             <w:r>
               <w:rPr>
@@ -1167,6 +1177,79 @@
           </w:hyperlink>
         </w:p>
         <w:p>
+          <w:pPr>
+            <w:pStyle w:val="Sumrio1"/>
+            <w:tabs>
+              <w:tab w:val="right" w:leader="dot" w:pos="8494"/>
+            </w:tabs>
+            <w:rPr>
+              <w:rFonts w:asciiTheme="minorHAnsi" w:eastAsiaTheme="minorEastAsia" w:hAnsiTheme="minorHAnsi" w:cstheme="minorBidi"/>
+              <w:noProof/>
+              <w:color w:val="auto"/>
+              <w:sz w:val="24"/>
+              <w:szCs w:val="24"/>
+            </w:rPr>
+          </w:pPr>
+          <w:hyperlink w:anchor="_Toc169094777" w:history="1">
+            <w:r>
+              <w:rPr>
+                <w:rStyle w:val="Hyperlink"/>
+                <w:noProof/>
+                <w:u w:val="none"/>
+              </w:rPr>
+              <w:t>Plataforma de Controle de Versão e Backup</w:t>
+            </w:r>
+            <w:r>
+              <w:rPr>
+                <w:noProof/>
+                <w:webHidden/>
+              </w:rPr>
+              <w:tab/>
+            </w:r>
+            <w:r>
+              <w:rPr>
+                <w:noProof/>
+                <w:webHidden/>
+              </w:rPr>
+              <w:fldChar w:fldCharType="begin"/>
+            </w:r>
+            <w:r>
+              <w:rPr>
+                <w:noProof/>
+                <w:webHidden/>
+              </w:rPr>
+              <w:instrText xml:space="preserve"> PAGEREF _Toc169094777 \h </w:instrText>
+            </w:r>
+            <w:r>
+              <w:rPr>
+                <w:noProof/>
+                <w:webHidden/>
+              </w:rPr>
+            </w:r>
+            <w:r>
+              <w:rPr>
+                <w:noProof/>
+                <w:webHidden/>
+              </w:rPr>
+              <w:fldChar w:fldCharType="separate"/>
+            </w:r>
+            <w:r>
+              <w:rPr>
+                <w:noProof/>
+                <w:webHidden/>
+              </w:rPr>
+              <w:t>10</w:t>
+            </w:r>
+            <w:r>
+              <w:rPr>
+                <w:noProof/>
+                <w:webHidden/>
+              </w:rPr>
+              <w:fldChar w:fldCharType="end"/>
+            </w:r>
+          </w:hyperlink>
+        </w:p>
+        <w:p>
           <w:r>
             <w:rPr>
               <w:b/>
@@ -1423,7 +1506,7 @@
           <w:szCs w:val="36"/>
         </w:rPr>
       </w:pPr>
-      <w:bookmarkStart w:id="7" w:name="_Toc165383448"/>
+      <w:bookmarkStart w:id="7" w:name="_Toc169094770"/>
       <w:r>
         <w:rPr>
           <w:color w:val="auto"/>
@@ -1735,14 +1818,14 @@
         <w:rPr>
           <w:color w:val="auto"/>
         </w:rPr>
-        <w:t xml:space="preserve"> são </w:t>
+        <w:t xml:space="preserve"> </w:t>
       </w:r>
       <w:r>
         <w:rPr>
           <w:color w:val="auto"/>
         </w:rPr>
         <w:lastRenderedPageBreak/>
-        <w:t>símbolos de status e riqueza. Estudos indicam que pessoas muitas vezes usam calçados de marca como uma forma de comunicar sucesso e afinidade com grupos sociais de alto status.</w:t>
+        <w:t>são símbolos de status e riqueza. Estudos indicam que pessoas muitas vezes usam calçados de marca como uma forma de comunicar sucesso e afinidade com grupos sociais de alto status.</w:t>
       </w:r>
     </w:p>
     <w:p>
@@ -2109,7 +2192,7 @@
       </w:pPr>
       <w:bookmarkStart w:id="8" w:name="_Toc163128227"/>
       <w:bookmarkStart w:id="9" w:name="_Toc163130210"/>
-      <w:bookmarkStart w:id="10" w:name="_Toc165383449"/>
+      <w:bookmarkStart w:id="10" w:name="_Toc169094771"/>
       <w:r>
         <w:rPr>
           <w:color w:val="auto"/>
@@ -2183,7 +2266,7 @@
           <w:color w:val="auto"/>
         </w:rPr>
       </w:pPr>
-      <w:bookmarkStart w:id="11" w:name="_Toc165383450"/>
+      <w:bookmarkStart w:id="11" w:name="_Toc169094772"/>
       <w:r>
         <w:rPr>
           <w:color w:val="auto"/>
@@ -2341,7 +2424,7 @@
           <w:sz w:val="22"/>
         </w:rPr>
       </w:pPr>
-      <w:bookmarkStart w:id="14" w:name="_Toc165383451"/>
+      <w:bookmarkStart w:id="14" w:name="_Toc169094773"/>
       <w:r>
         <w:rPr>
           <w:color w:val="auto"/>
@@ -2514,7 +2597,6 @@
           <w:sz w:val="24"/>
           <w:szCs w:val="24"/>
         </w:rPr>
-        <w:lastRenderedPageBreak/>
         <w:t>Tópicos do Projeto</w:t>
       </w:r>
     </w:p>
@@ -3390,6 +3472,7 @@
         <w:rPr>
           <w:color w:val="auto"/>
         </w:rPr>
+        <w:lastRenderedPageBreak/>
         <w:t>Cálculo de Médias: Cálculo da média de acertos dos usuários no quiz.</w:t>
       </w:r>
     </w:p>
@@ -3420,7 +3503,6 @@
           <w:bCs/>
           <w:color w:val="auto"/>
         </w:rPr>
-        <w:lastRenderedPageBreak/>
         <w:t>5</w:t>
       </w:r>
       <w:r>
@@ -4226,7 +4308,7 @@
       </w:pPr>
       <w:bookmarkStart w:id="15" w:name="_Toc163128230"/>
       <w:bookmarkStart w:id="16" w:name="_Toc163130218"/>
-      <w:bookmarkStart w:id="17" w:name="_Toc165383452"/>
+      <w:bookmarkStart w:id="17" w:name="_Toc169094774"/>
       <w:r>
         <w:rPr>
           <w:rFonts w:ascii="Times New Roman" w:hAnsi="Times New Roman" w:cs="Times New Roman"/>
@@ -4313,6 +4395,7 @@
         <w:rPr>
           <w:color w:val="auto"/>
         </w:rPr>
+        <w:lastRenderedPageBreak/>
         <w:t>Segurança: O</w:t>
       </w:r>
       <w:r>
@@ -4357,7 +4440,6 @@
         <w:rPr>
           <w:color w:val="auto"/>
         </w:rPr>
-        <w:lastRenderedPageBreak/>
         <w:t xml:space="preserve">Conteúdo Educativo: O site oferece descrições detalhadas e educativas sobre os </w:t>
       </w:r>
       <w:proofErr w:type="spellStart"/>
@@ -4427,7 +4509,7 @@
       </w:pPr>
       <w:bookmarkStart w:id="18" w:name="_Toc163128231"/>
       <w:bookmarkStart w:id="19" w:name="_Toc163130219"/>
-      <w:bookmarkStart w:id="20" w:name="_Toc165383453"/>
+      <w:bookmarkStart w:id="20" w:name="_Toc169094775"/>
       <w:r>
         <w:rPr>
           <w:color w:val="auto"/>
@@ -4604,15 +4686,15 @@
         <w:rPr>
           <w:rFonts w:ascii="Times New Roman" w:hAnsi="Times New Roman" w:cs="Times New Roman"/>
           <w:color w:val="auto"/>
-          <w:sz w:val="28"/>
-        </w:rPr>
-      </w:pPr>
-      <w:bookmarkStart w:id="21" w:name="_Toc165383454"/>
+          <w:szCs w:val="24"/>
+        </w:rPr>
+      </w:pPr>
+      <w:bookmarkStart w:id="21" w:name="_Toc169094776"/>
       <w:r>
         <w:rPr>
           <w:rFonts w:ascii="Times New Roman" w:hAnsi="Times New Roman" w:cs="Times New Roman"/>
           <w:color w:val="auto"/>
-          <w:sz w:val="28"/>
+          <w:szCs w:val="24"/>
         </w:rPr>
         <w:lastRenderedPageBreak/>
         <w:t>Ferramentas de gestão</w:t>
@@ -4912,7 +4994,14 @@
         <w:rPr>
           <w:color w:val="auto"/>
         </w:rPr>
-        <w:t xml:space="preserve">, cada sprint pode ser representado por um quadro, e cada etapa do sprint (como planejamento, execução e revisão) é organizada em listas. Os cartões do </w:t>
+        <w:t xml:space="preserve">, cada sprint pode ser representado por um quadro, e cada etapa do sprint (como planejamento, execução e </w:t>
+      </w:r>
+      <w:r>
+        <w:rPr>
+          <w:color w:val="auto"/>
+        </w:rPr>
+        <w:lastRenderedPageBreak/>
+        <w:t xml:space="preserve">revisão) é organizada em listas. Os cartões do </w:t>
       </w:r>
       <w:proofErr w:type="spellStart"/>
       <w:r>
@@ -4926,14 +5015,7 @@
         <w:rPr>
           <w:color w:val="auto"/>
         </w:rPr>
-        <w:t xml:space="preserve"> são usados para descrever as tarefas </w:t>
-      </w:r>
-      <w:r>
-        <w:rPr>
-          <w:color w:val="auto"/>
-        </w:rPr>
-        <w:lastRenderedPageBreak/>
-        <w:t xml:space="preserve">específicas, com todas as informações necessárias para sua execução. Além disso, o </w:t>
+        <w:t xml:space="preserve"> são usados para descrever as tarefas específicas, com todas as informações necessárias para sua execução. Além disso, o </w:t>
       </w:r>
       <w:proofErr w:type="spellStart"/>
       <w:r>
@@ -4950,6 +5032,342 @@
         <w:t xml:space="preserve"> facilita a visualização do progresso, permitindo que eu veja claramente o que já foi feito e o que ainda precisa ser concluído.</w:t>
       </w:r>
     </w:p>
+    <w:p>
+      <w:pPr>
+        <w:ind w:firstLine="698"/>
+        <w:rPr>
+          <w:color w:val="auto"/>
+        </w:rPr>
+      </w:pPr>
+    </w:p>
+    <w:p>
+      <w:pPr>
+        <w:ind w:firstLine="698"/>
+        <w:rPr>
+          <w:color w:val="auto"/>
+        </w:rPr>
+      </w:pPr>
+    </w:p>
+    <w:p>
+      <w:pPr>
+        <w:ind w:firstLine="698"/>
+        <w:rPr>
+          <w:color w:val="auto"/>
+        </w:rPr>
+      </w:pPr>
+    </w:p>
+    <w:p>
+      <w:pPr>
+        <w:pStyle w:val="Ttulo1"/>
+        <w:jc w:val="center"/>
+        <w:rPr>
+          <w:color w:val="auto"/>
+        </w:rPr>
+      </w:pPr>
+      <w:bookmarkStart w:id="22" w:name="_Toc169094777"/>
+      <w:r>
+        <w:rPr>
+          <w:color w:val="auto"/>
+        </w:rPr>
+        <w:t>Plataforma de Controle de Versão e Backup</w:t>
+      </w:r>
+      <w:bookmarkEnd w:id="22"/>
+    </w:p>
+    <w:p>
+      <w:pPr>
+        <w:ind w:firstLine="698"/>
+        <w:rPr>
+          <w:color w:val="auto"/>
+        </w:rPr>
+      </w:pPr>
+      <w:r>
+        <w:rPr>
+          <w:color w:val="auto"/>
+        </w:rPr>
+        <w:t>No projeto Dream Sneakers, utilizamos o GitHub como nossa principal plataforma para controle de versão e armazenamento de backups dos scripts. O GitHub é uma ferramenta essencial no desenvolvimento de software moderno, promovendo colaboração eficaz, controle de versão robusto e segurança dos dados.</w:t>
+      </w:r>
+    </w:p>
+    <w:p>
+      <w:pPr>
+        <w:ind w:firstLine="698"/>
+        <w:rPr>
+          <w:color w:val="auto"/>
+        </w:rPr>
+      </w:pPr>
+    </w:p>
+    <w:p>
+      <w:pPr>
+        <w:ind w:firstLine="698"/>
+        <w:rPr>
+          <w:color w:val="auto"/>
+        </w:rPr>
+      </w:pPr>
+      <w:r>
+        <w:rPr>
+          <w:color w:val="auto"/>
+        </w:rPr>
+        <w:t xml:space="preserve">O GitHub é uma plataforma de hospedagem de código-fonte que utiliza o sistema </w:t>
+      </w:r>
+      <w:proofErr w:type="spellStart"/>
+      <w:r>
+        <w:rPr>
+          <w:color w:val="auto"/>
+        </w:rPr>
+        <w:t>Git</w:t>
+      </w:r>
+      <w:proofErr w:type="spellEnd"/>
+      <w:r>
+        <w:rPr>
+          <w:color w:val="auto"/>
+        </w:rPr>
+        <w:t xml:space="preserve"> para controle de versão. Ele permite que os desenvolvedores colaborem de maneira eficiente em projetos, mantendo um histórico detalhado de todas as mudanças no código. Além disso, o GitHub oferece diversas ferramentas para gerenciamento de projetos, revisão de código, integração contínua e muito mais.</w:t>
+      </w:r>
+    </w:p>
+    <w:p>
+      <w:pPr>
+        <w:ind w:firstLine="698"/>
+        <w:rPr>
+          <w:color w:val="auto"/>
+        </w:rPr>
+      </w:pPr>
+    </w:p>
+    <w:p>
+      <w:pPr>
+        <w:ind w:firstLine="698"/>
+        <w:rPr>
+          <w:b/>
+          <w:bCs/>
+          <w:color w:val="auto"/>
+          <w:sz w:val="24"/>
+          <w:szCs w:val="24"/>
+        </w:rPr>
+      </w:pPr>
+      <w:r>
+        <w:rPr>
+          <w:b/>
+          <w:bCs/>
+          <w:color w:val="auto"/>
+          <w:sz w:val="24"/>
+          <w:szCs w:val="24"/>
+        </w:rPr>
+        <w:t>Aplicações do GitHub no Projeto Dream Sneakers</w:t>
+      </w:r>
+    </w:p>
+    <w:p>
+      <w:pPr>
+        <w:pStyle w:val="PargrafodaLista"/>
+        <w:numPr>
+          <w:ilvl w:val="0"/>
+          <w:numId w:val="19"/>
+        </w:numPr>
+        <w:rPr>
+          <w:color w:val="auto"/>
+        </w:rPr>
+      </w:pPr>
+      <w:r>
+        <w:rPr>
+          <w:color w:val="auto"/>
+        </w:rPr>
+        <w:t>Histórico de Alterações: Cada alteração no código foi registrada no GitHub, garantindo um histórico detalhado e transparente das modificações realizadas.</w:t>
+      </w:r>
+    </w:p>
+    <w:p>
+      <w:pPr>
+        <w:ind w:firstLine="698"/>
+        <w:rPr>
+          <w:color w:val="auto"/>
+        </w:rPr>
+      </w:pPr>
+    </w:p>
+    <w:p>
+      <w:pPr>
+        <w:pStyle w:val="PargrafodaLista"/>
+        <w:numPr>
+          <w:ilvl w:val="0"/>
+          <w:numId w:val="19"/>
+        </w:numPr>
+        <w:rPr>
+          <w:color w:val="auto"/>
+        </w:rPr>
+      </w:pPr>
+      <w:r>
+        <w:rPr>
+          <w:color w:val="auto"/>
+        </w:rPr>
+        <w:t>Segurança de Dados: Realizamos backups frequentes do código, garantindo que nenhuma informação crucial seja perdida.</w:t>
+      </w:r>
+    </w:p>
+    <w:p>
+      <w:pPr>
+        <w:ind w:firstLine="698"/>
+        <w:rPr>
+          <w:color w:val="auto"/>
+        </w:rPr>
+      </w:pPr>
+    </w:p>
+    <w:p>
+      <w:pPr>
+        <w:pStyle w:val="PargrafodaLista"/>
+        <w:numPr>
+          <w:ilvl w:val="0"/>
+          <w:numId w:val="19"/>
+        </w:numPr>
+        <w:rPr>
+          <w:color w:val="auto"/>
+        </w:rPr>
+      </w:pPr>
+      <w:r>
+        <w:rPr>
+          <w:color w:val="auto"/>
+        </w:rPr>
+        <w:t>Colaboração Eficiente: O GitHub permitiu que nossa equipe colaborasse de forma simultânea em diferentes partes do projeto, facilitando a comunicação e a integração de tarefas.</w:t>
+      </w:r>
+    </w:p>
+    <w:p>
+      <w:pPr>
+        <w:ind w:firstLine="698"/>
+        <w:rPr>
+          <w:color w:val="auto"/>
+        </w:rPr>
+      </w:pPr>
+    </w:p>
+    <w:p>
+      <w:pPr>
+        <w:ind w:firstLine="698"/>
+        <w:rPr>
+          <w:b/>
+          <w:bCs/>
+          <w:color w:val="auto"/>
+          <w:sz w:val="24"/>
+          <w:szCs w:val="24"/>
+        </w:rPr>
+      </w:pPr>
+      <w:r>
+        <w:rPr>
+          <w:b/>
+          <w:bCs/>
+          <w:color w:val="auto"/>
+          <w:sz w:val="24"/>
+          <w:szCs w:val="24"/>
+        </w:rPr>
+        <w:t>Exemplo Visual</w:t>
+      </w:r>
+    </w:p>
+    <w:p>
+      <w:pPr>
+        <w:ind w:firstLine="698"/>
+        <w:rPr>
+          <w:color w:val="auto"/>
+        </w:rPr>
+      </w:pPr>
+      <w:r>
+        <w:rPr>
+          <w:noProof/>
+          <w:color w:val="auto"/>
+        </w:rPr>
+        <w:drawing>
+          <wp:inline distT="0" distB="0" distL="0" distR="0" wp14:anchorId="40F16871" wp14:editId="1ABC8A62">
+            <wp:extent cx="4262740" cy="2853690"/>
+            <wp:effectExtent l="38100" t="95250" r="81280" b="22860"/>
+            <wp:docPr id="20712542" name="Imagem 1" descr="Tela de celular com aplicativo aberto&#10;&#10;Descrição gerada automaticamente"/>
+            <wp:cNvGraphicFramePr>
+              <a:graphicFrameLocks xmlns:a="http://schemas.openxmlformats.org/drawingml/2006/main" noChangeAspect="1"/>
+            </wp:cNvGraphicFramePr>
+            <a:graphic xmlns:a="http://schemas.openxmlformats.org/drawingml/2006/main">
+              <a:graphicData uri="http://schemas.openxmlformats.org/drawingml/2006/picture">
+                <pic:pic xmlns:pic="http://schemas.openxmlformats.org/drawingml/2006/picture">
+                  <pic:nvPicPr>
+                    <pic:cNvPr id="20712542" name="Imagem 1" descr="Tela de celular com aplicativo aberto&#10;&#10;Descrição gerada automaticamente"/>
+                    <pic:cNvPicPr/>
+                  </pic:nvPicPr>
+                  <pic:blipFill>
+                    <a:blip r:embed="rId12"/>
+                    <a:stretch>
+                      <a:fillRect/>
+                    </a:stretch>
+                  </pic:blipFill>
+                  <pic:spPr>
+                    <a:xfrm>
+                      <a:off x="0" y="0"/>
+                      <a:ext cx="4270999" cy="2859219"/>
+                    </a:xfrm>
+                    <a:prstGeom prst="rect">
+                      <a:avLst/>
+                    </a:prstGeom>
+                    <a:effectLst>
+                      <a:outerShdw blurRad="50800" dist="38100" dir="18900000" algn="bl" rotWithShape="0">
+                        <a:prstClr val="black">
+                          <a:alpha val="40000"/>
+                        </a:prstClr>
+                      </a:outerShdw>
+                      <a:softEdge rad="12700"/>
+                    </a:effectLst>
+                  </pic:spPr>
+                </pic:pic>
+              </a:graphicData>
+            </a:graphic>
+          </wp:inline>
+        </w:drawing>
+      </w:r>
+      <w:r>
+        <w:rPr>
+          <w:color w:val="auto"/>
+        </w:rPr>
+        <w:t xml:space="preserve"> </w:t>
+      </w:r>
+    </w:p>
+    <w:p>
+      <w:pPr>
+        <w:ind w:firstLine="698"/>
+        <w:rPr>
+          <w:color w:val="auto"/>
+        </w:rPr>
+      </w:pPr>
+    </w:p>
+    <w:p>
+      <w:pPr>
+        <w:ind w:firstLine="698"/>
+        <w:rPr>
+          <w:b/>
+          <w:bCs/>
+          <w:color w:val="auto"/>
+        </w:rPr>
+      </w:pPr>
+      <w:r>
+        <w:rPr>
+          <w:b/>
+          <w:bCs/>
+          <w:color w:val="auto"/>
+          <w:sz w:val="24"/>
+          <w:szCs w:val="24"/>
+        </w:rPr>
+        <w:t>Acesso à Organização no GitHub</w:t>
+      </w:r>
+      <w:r>
+        <w:rPr>
+          <w:b/>
+          <w:bCs/>
+          <w:color w:val="auto"/>
+          <w:sz w:val="24"/>
+          <w:szCs w:val="24"/>
+        </w:rPr>
+        <w:t>:</w:t>
+      </w:r>
+    </w:p>
+    <w:p>
+      <w:pPr>
+        <w:ind w:firstLine="698"/>
+        <w:rPr>
+          <w:color w:val="auto"/>
+        </w:rPr>
+      </w:pPr>
+      <w:r>
+        <w:rPr>
+          <w:color w:val="auto"/>
+        </w:rPr>
+        <w:t>https://github.com/matheusfis/DreamSNKS.git</w:t>
+      </w:r>
+    </w:p>
     <w:p/>
     <w:p>
       <w:pPr>
@@ -5173,7 +5591,7 @@
       </w:pPr>
     </w:p>
     <w:sectPr>
-      <w:footerReference w:type="default" r:id="rId12"/>
+      <w:footerReference w:type="default" r:id="rId13"/>
       <w:pgSz w:w="11906" w:h="16838"/>
       <w:pgMar w:top="1417" w:right="1701" w:bottom="1417" w:left="1701" w:header="708" w:footer="708" w:gutter="0"/>
       <w:cols w:space="708"/>
@@ -7056,6 +7474,92 @@
     </w:lvl>
   </w:abstractNum>
   <w:abstractNum w:abstractNumId="16" w15:restartNumberingAfterBreak="0">
+    <w:nsid w:val="72004D7C"/>
+    <w:multiLevelType w:val="hybridMultilevel"/>
+    <w:tmpl w:val="BC045CE0"/>
+    <w:lvl w:ilvl="0" w:tplc="0416000F">
+      <w:start w:val="1"/>
+      <w:numFmt w:val="decimal"/>
+      <w:lvlText w:val="%1."/>
+      <w:lvlJc w:val="left"/>
+      <w:pPr>
+        <w:ind w:left="1428" w:hanging="360"/>
+      </w:pPr>
+    </w:lvl>
+    <w:lvl w:ilvl="1" w:tplc="04160019" w:tentative="1">
+      <w:start w:val="1"/>
+      <w:numFmt w:val="lowerLetter"/>
+      <w:lvlText w:val="%2."/>
+      <w:lvlJc w:val="left"/>
+      <w:pPr>
+        <w:ind w:left="2148" w:hanging="360"/>
+      </w:pPr>
+    </w:lvl>
+    <w:lvl w:ilvl="2" w:tplc="0416001B" w:tentative="1">
+      <w:start w:val="1"/>
+      <w:numFmt w:val="lowerRoman"/>
+      <w:lvlText w:val="%3."/>
+      <w:lvlJc w:val="right"/>
+      <w:pPr>
+        <w:ind w:left="2868" w:hanging="180"/>
+      </w:pPr>
+    </w:lvl>
+    <w:lvl w:ilvl="3" w:tplc="0416000F" w:tentative="1">
+      <w:start w:val="1"/>
+      <w:numFmt w:val="decimal"/>
+      <w:lvlText w:val="%4."/>
+      <w:lvlJc w:val="left"/>
+      <w:pPr>
+        <w:ind w:left="3588" w:hanging="360"/>
+      </w:pPr>
+    </w:lvl>
+    <w:lvl w:ilvl="4" w:tplc="04160019" w:tentative="1">
+      <w:start w:val="1"/>
+      <w:numFmt w:val="lowerLetter"/>
+      <w:lvlText w:val="%5."/>
+      <w:lvlJc w:val="left"/>
+      <w:pPr>
+        <w:ind w:left="4308" w:hanging="360"/>
+      </w:pPr>
+    </w:lvl>
+    <w:lvl w:ilvl="5" w:tplc="0416001B" w:tentative="1">
+      <w:start w:val="1"/>
+      <w:numFmt w:val="lowerRoman"/>
+      <w:lvlText w:val="%6."/>
+      <w:lvlJc w:val="right"/>
+      <w:pPr>
+        <w:ind w:left="5028" w:hanging="180"/>
+      </w:pPr>
+    </w:lvl>
+    <w:lvl w:ilvl="6" w:tplc="0416000F" w:tentative="1">
+      <w:start w:val="1"/>
+      <w:numFmt w:val="decimal"/>
+      <w:lvlText w:val="%7."/>
+      <w:lvlJc w:val="left"/>
+      <w:pPr>
+        <w:ind w:left="5748" w:hanging="360"/>
+      </w:pPr>
+    </w:lvl>
+    <w:lvl w:ilvl="7" w:tplc="04160019" w:tentative="1">
+      <w:start w:val="1"/>
+      <w:numFmt w:val="lowerLetter"/>
+      <w:lvlText w:val="%8."/>
+      <w:lvlJc w:val="left"/>
+      <w:pPr>
+        <w:ind w:left="6468" w:hanging="360"/>
+      </w:pPr>
+    </w:lvl>
+    <w:lvl w:ilvl="8" w:tplc="0416001B" w:tentative="1">
+      <w:start w:val="1"/>
+      <w:numFmt w:val="lowerRoman"/>
+      <w:lvlText w:val="%9."/>
+      <w:lvlJc w:val="right"/>
+      <w:pPr>
+        <w:ind w:left="7188" w:hanging="180"/>
+      </w:pPr>
+    </w:lvl>
+  </w:abstractNum>
+  <w:abstractNum w:abstractNumId="17" w15:restartNumberingAfterBreak="0">
     <w:nsid w:val="7463418F"/>
     <w:multiLevelType w:val="hybridMultilevel"/>
     <w:tmpl w:val="A67EAD08"/>
@@ -7168,7 +7672,7 @@
       </w:rPr>
     </w:lvl>
   </w:abstractNum>
-  <w:abstractNum w:abstractNumId="17" w15:restartNumberingAfterBreak="0">
+  <w:abstractNum w:abstractNumId="18" w15:restartNumberingAfterBreak="0">
     <w:nsid w:val="778F7084"/>
     <w:multiLevelType w:val="hybridMultilevel"/>
     <w:tmpl w:val="B4C21C86"/>
@@ -7300,7 +7804,7 @@
     <w:abstractNumId w:val="13"/>
   </w:num>
   <w:num w:numId="7" w16cid:durableId="1900046912">
-    <w:abstractNumId w:val="16"/>
+    <w:abstractNumId w:val="17"/>
   </w:num>
   <w:num w:numId="8" w16cid:durableId="545721071">
     <w:abstractNumId w:val="3"/>
@@ -7309,7 +7813,7 @@
     <w:abstractNumId w:val="9"/>
   </w:num>
   <w:num w:numId="10" w16cid:durableId="1623031649">
-    <w:abstractNumId w:val="17"/>
+    <w:abstractNumId w:val="18"/>
   </w:num>
   <w:num w:numId="11" w16cid:durableId="1880124578">
     <w:abstractNumId w:val="12"/>
@@ -7334,6 +7838,9 @@
   </w:num>
   <w:num w:numId="18" w16cid:durableId="1411808210">
     <w:abstractNumId w:val="15"/>
+  </w:num>
+  <w:num w:numId="19" w16cid:durableId="508452893">
+    <w:abstractNumId w:val="16"/>
   </w:num>
   <w:numIdMacAtCleanup w:val="18"/>
 </w:numbering>

</xml_diff>